<commit_message>
feat: new formatation features
</commit_message>
<xml_diff>
--- a/memorial/MEMO TELECOM_03-11-2025.docx
+++ b/memorial/MEMO TELECOM_03-11-2025.docx
@@ -84,6 +84,7 @@
           <w:numId w:val="0"/>
         </w:numPr>
         <w:spacing w:lineRule="atLeast" w:line="220" w:before="0" w:after="220"/>
+        <w:ind w:hanging="0" w:left="0"/>
         <w:jc w:val="right"/>
         <w:outlineLvl w:val="0"/>
         <w:rPr>
@@ -114,6 +115,7 @@
           <w:numId w:val="0"/>
         </w:numPr>
         <w:spacing w:lineRule="atLeast" w:line="220" w:before="0" w:after="220"/>
+        <w:ind w:hanging="0" w:left="0"/>
         <w:jc w:val="right"/>
         <w:outlineLvl w:val="0"/>
         <w:rPr>
@@ -144,6 +146,7 @@
           <w:numId w:val="0"/>
         </w:numPr>
         <w:spacing w:lineRule="atLeast" w:line="220" w:before="0" w:after="220"/>
+        <w:ind w:hanging="0" w:left="0"/>
         <w:jc w:val="right"/>
         <w:outlineLvl w:val="0"/>
         <w:rPr>
@@ -174,6 +177,7 @@
           <w:numId w:val="0"/>
         </w:numPr>
         <w:spacing w:lineRule="atLeast" w:line="220" w:before="0" w:after="220"/>
+        <w:ind w:hanging="0" w:left="0"/>
         <w:jc w:val="right"/>
         <w:outlineLvl w:val="0"/>
         <w:rPr>
@@ -204,26 +208,27 @@
           <w:numId w:val="0"/>
         </w:numPr>
         <w:spacing w:lineRule="atLeast" w:line="220" w:before="0" w:after="220"/>
+        <w:ind w:hanging="0" w:left="0"/>
         <w:jc w:val="center"/>
         <w:outlineLvl w:val="0"/>
         <w:rPr>
           <w:rFonts w:ascii="Arial" w:hAnsi="Arial" w:cs="Arial"/>
+          <w:b/>
+          <w:spacing w:val="-5"/>
+          <w:kern w:val="2"/>
+          <w:sz w:val="24"/>
+          <w:szCs w:val="24"/>
+        </w:rPr>
+      </w:pPr>
+      <w:r>
+        <w:rPr>
+          <w:rFonts w:cs="Arial" w:ascii="Arial" w:hAnsi="Arial"/>
           <w:b/>
           <w:spacing w:val="-10"/>
           <w:kern w:val="2"/>
           <w:sz w:val="24"/>
           <w:szCs w:val="24"/>
         </w:rPr>
-      </w:pPr>
-      <w:r>
-        <w:rPr>
-          <w:rFonts w:cs="Arial" w:ascii="Arial" w:hAnsi="Arial"/>
-          <w:b/>
-          <w:spacing w:val="-10"/>
-          <w:kern w:val="2"/>
-          <w:sz w:val="24"/>
-          <w:szCs w:val="24"/>
-        </w:rPr>
         <w:t>MGA CONSTRUÇÕES E INCORPORAÇÕES LTDA</w:t>
       </w:r>
     </w:p>
@@ -259,6 +264,31 @@
         <w:jc w:val="center"/>
         <w:rPr>
           <w:rFonts w:ascii="Arial" w:hAnsi="Arial" w:cs="Arial"/>
+          <w:b/>
+          <w:spacing w:val="-5"/>
+          <w:kern w:val="2"/>
+          <w:sz w:val="24"/>
+          <w:szCs w:val="24"/>
+        </w:rPr>
+      </w:pPr>
+      <w:r>
+        <w:rPr>
+          <w:rFonts w:cs="Arial" w:ascii="Arial" w:hAnsi="Arial"/>
+          <w:b/>
+          <w:spacing w:val="-5"/>
+          <w:kern w:val="2"/>
+          <w:sz w:val="24"/>
+          <w:szCs w:val="24"/>
+        </w:rPr>
+      </w:r>
+    </w:p>
+    <w:p>
+      <w:pPr>
+        <w:pStyle w:val="Normal"/>
+        <w:spacing w:lineRule="atLeast" w:line="220" w:before="0" w:after="220"/>
+        <w:jc w:val="center"/>
+        <w:rPr>
+          <w:rFonts w:ascii="Arial" w:hAnsi="Arial" w:cs="Arial"/>
           <w:spacing w:val="-5"/>
           <w:sz w:val="24"/>
           <w:szCs w:val="24"/>
@@ -276,7 +306,6 @@
     <w:p>
       <w:pPr>
         <w:pStyle w:val="Normal"/>
-        <w:spacing w:lineRule="atLeast" w:line="220" w:before="0" w:after="220"/>
         <w:jc w:val="center"/>
         <w:rPr>
           <w:rFonts w:ascii="Arial" w:hAnsi="Arial" w:cs="Arial"/>
@@ -336,22 +365,6 @@
         <w:jc w:val="center"/>
         <w:rPr>
           <w:rFonts w:ascii="Arial" w:hAnsi="Arial" w:cs="Arial"/>
-          <w:spacing w:val="-5"/>
-        </w:rPr>
-      </w:pPr>
-      <w:r>
-        <w:rPr>
-          <w:rFonts w:cs="Arial" w:ascii="Arial" w:hAnsi="Arial"/>
-          <w:spacing w:val="-5"/>
-        </w:rPr>
-      </w:r>
-    </w:p>
-    <w:p>
-      <w:pPr>
-        <w:pStyle w:val="Normal"/>
-        <w:jc w:val="center"/>
-        <w:rPr>
-          <w:rFonts w:ascii="Arial" w:hAnsi="Arial" w:cs="Arial"/>
           <w:b/>
           <w:spacing w:val="-5"/>
           <w:sz w:val="24"/>
@@ -419,13 +432,19 @@
         <w:jc w:val="center"/>
         <w:rPr>
           <w:rFonts w:ascii="Arial" w:hAnsi="Arial" w:cs="Arial"/>
+          <w:b/>
           <w:spacing w:val="-5"/>
-        </w:rPr>
-      </w:pPr>
-      <w:r>
-        <w:rPr>
-          <w:rFonts w:cs="Arial" w:ascii="Arial" w:hAnsi="Arial"/>
+          <w:sz w:val="24"/>
+          <w:szCs w:val="24"/>
+        </w:rPr>
+      </w:pPr>
+      <w:r>
+        <w:rPr>
+          <w:rFonts w:cs="Arial" w:ascii="Arial" w:hAnsi="Arial"/>
+          <w:b/>
           <w:spacing w:val="-5"/>
+          <w:sz w:val="24"/>
+          <w:szCs w:val="24"/>
         </w:rPr>
       </w:r>
     </w:p>
@@ -551,13 +570,12 @@
           <w:numId w:val="0"/>
         </w:numPr>
         <w:spacing w:lineRule="atLeast" w:line="220" w:before="0" w:after="220"/>
+        <w:ind w:hanging="0" w:left="0"/>
         <w:jc w:val="center"/>
         <w:outlineLvl w:val="0"/>
         <w:rPr>
-          <w:rFonts w:ascii="Cambria" w:hAnsi="Cambria" w:cs="Arial"/>
-          <w:b/>
-          <w:spacing w:val="-10"/>
-          <w:kern w:val="2"/>
+          <w:rFonts w:ascii="Arial" w:hAnsi="Arial" w:cs="Arial"/>
+          <w:spacing w:val="-5"/>
         </w:rPr>
       </w:pPr>
       <w:r>
@@ -743,6 +761,7 @@
         <w:jc w:val="center"/>
         <w:rPr>
           <w:rFonts w:ascii="Arial" w:hAnsi="Arial" w:cs="Arial"/>
+          <w:spacing w:val="-5"/>
           <w:sz w:val="22"/>
           <w:u w:val="single"/>
         </w:rPr>
@@ -750,6 +769,7 @@
       <w:r>
         <w:rPr>
           <w:rFonts w:cs="Arial" w:ascii="Arial" w:hAnsi="Arial"/>
+          <w:spacing w:val="-5"/>
           <w:sz w:val="22"/>
           <w:u w:val="single"/>
         </w:rPr>
@@ -817,26 +837,24 @@
         <w:pStyle w:val="Normal"/>
         <w:jc w:val="center"/>
         <w:rPr>
-          <w:rFonts w:ascii="Arial" w:hAnsi="Arial" w:cs="Arial"/>
+          <w:sz w:val="24"/>
+          <w:szCs w:val="24"/>
+        </w:rPr>
+      </w:pPr>
+      <w:r>
+        <w:rPr>
+          <w:rFonts w:cs="Arial" w:ascii="Arial" w:hAnsi="Arial"/>
           <w:b/>
           <w:bCs/>
           <w:sz w:val="22"/>
         </w:rPr>
-      </w:pPr>
-      <w:r>
-        <w:rPr>
-          <w:rFonts w:cs="Arial" w:ascii="Arial" w:hAnsi="Arial"/>
-          <w:b/>
-          <w:bCs/>
-          <w:sz w:val="22"/>
-        </w:rPr>
         <w:t>3 DE NOVEMBRO DE 2025</w:t>
       </w:r>
     </w:p>
     <w:p>
       <w:pPr>
         <w:pStyle w:val="Heading1"/>
-        <w:ind w:hanging="0" w:left="0"/>
+        <w:ind w:hanging="0" w:left="0" w:right="0"/>
         <w:jc w:val="center"/>
         <w:rPr>
           <w:sz w:val="24"/>
@@ -858,7 +876,7 @@
           <w:tab w:val="clear" w:pos="708"/>
           <w:tab w:val="left" w:pos="720" w:leader="none"/>
         </w:tabs>
-        <w:ind w:hanging="0" w:left="0"/>
+        <w:ind w:hanging="0" w:left="0" w:right="0"/>
         <w:rPr>
           <w:sz w:val="24"/>
           <w:szCs w:val="24"/>
@@ -971,7 +989,11 @@
         <w:pStyle w:val="Normal"/>
         <w:spacing w:before="0" w:after="240"/>
         <w:ind w:firstLine="708" w:right="0"/>
-        <w:rPr/>
+        <w:rPr>
+          <w:rFonts w:ascii="Arial" w:hAnsi="Arial" w:cs="Arial"/>
+          <w:b/>
+          <w:bCs/>
+        </w:rPr>
       </w:pPr>
       <w:r>
         <w:rPr>
@@ -1050,7 +1072,7 @@
         <w:rPr>
           <w:rFonts w:ascii="Arial" w:hAnsi="Arial" w:cs="Arial"/>
           <w:b/>
-          <w:bCs/>
+          <w:szCs w:val="18"/>
         </w:rPr>
       </w:pPr>
       <w:r>
@@ -1070,7 +1092,11 @@
         <w:ind w:left="0" w:right="0"/>
         <w:contextualSpacing/>
         <w:jc w:val="both"/>
-        <w:rPr/>
+        <w:rPr>
+          <w:rFonts w:ascii="Arial" w:hAnsi="Arial" w:cs="Arial"/>
+          <w:b/>
+          <w:szCs w:val="18"/>
+        </w:rPr>
       </w:pPr>
       <w:r>
         <w:rPr>
@@ -1111,7 +1137,11 @@
         <w:ind w:left="0" w:right="0"/>
         <w:contextualSpacing/>
         <w:jc w:val="both"/>
-        <w:rPr/>
+        <w:rPr>
+          <w:rFonts w:ascii="Arial" w:hAnsi="Arial" w:cs="Arial"/>
+          <w:b/>
+          <w:szCs w:val="18"/>
+        </w:rPr>
       </w:pPr>
       <w:r>
         <w:rPr>
@@ -1155,6 +1185,7 @@
         <w:rPr>
           <w:rFonts w:ascii="Arial" w:hAnsi="Arial" w:cs="Arial"/>
           <w:b/>
+          <w:bCs/>
           <w:szCs w:val="18"/>
         </w:rPr>
       </w:pPr>
@@ -1197,6 +1228,7 @@
           <w:rFonts w:ascii="Arial" w:hAnsi="Arial" w:cs="Arial"/>
           <w:b/>
           <w:bCs/>
+          <w:szCs w:val="18"/>
         </w:rPr>
       </w:pPr>
       <w:r>
@@ -1204,6 +1236,7 @@
           <w:rFonts w:cs="Arial" w:ascii="Arial" w:hAnsi="Arial"/>
           <w:b/>
           <w:bCs/>
+          <w:szCs w:val="18"/>
         </w:rPr>
       </w:r>
     </w:p>
@@ -1315,12 +1348,18 @@
         <w:rPr>
           <w:rFonts w:ascii="Arial" w:hAnsi="Arial" w:cs="Arial"/>
           <w:b/>
-        </w:rPr>
-      </w:pPr>
-      <w:r>
-        <w:rPr>
-          <w:rFonts w:cs="Arial" w:ascii="Arial" w:hAnsi="Arial"/>
-          <w:b/>
+          <w:bCs/>
+          <w:sz w:val="24"/>
+          <w:szCs w:val="24"/>
+        </w:rPr>
+      </w:pPr>
+      <w:r>
+        <w:rPr>
+          <w:rFonts w:cs="Arial" w:ascii="Arial" w:hAnsi="Arial"/>
+          <w:b/>
+          <w:bCs/>
+          <w:sz w:val="24"/>
+          <w:szCs w:val="24"/>
         </w:rPr>
       </w:r>
     </w:p>
@@ -1725,7 +1764,10 @@
         <w:pStyle w:val="Normal"/>
         <w:autoSpaceDE w:val="false"/>
         <w:jc w:val="both"/>
-        <w:rPr/>
+        <w:rPr>
+          <w:rFonts w:ascii="Arial" w:hAnsi="Arial" w:cs="Arial"/>
+          <w:szCs w:val="18"/>
+        </w:rPr>
       </w:pPr>
       <w:r>
         <w:rPr>
@@ -1792,7 +1834,10 @@
         <w:pStyle w:val="Normal"/>
         <w:autoSpaceDE w:val="false"/>
         <w:jc w:val="both"/>
-        <w:rPr/>
+        <w:rPr>
+          <w:rFonts w:ascii="Arial" w:hAnsi="Arial" w:cs="Arial"/>
+          <w:szCs w:val="18"/>
+        </w:rPr>
       </w:pPr>
       <w:r>
         <w:rPr>
@@ -2019,6 +2064,7 @@
         <w:rPr>
           <w:rFonts w:ascii="Arial" w:hAnsi="Arial" w:cs="Arial"/>
           <w:szCs w:val="18"/>
+          <w:u w:val="single"/>
         </w:rPr>
       </w:pPr>
       <w:r>
@@ -2049,6 +2095,7 @@
         <w:rPr>
           <w:rFonts w:ascii="Arial" w:hAnsi="Arial" w:cs="Arial"/>
           <w:szCs w:val="18"/>
+          <w:u w:val="single"/>
         </w:rPr>
       </w:pPr>
       <w:r>
@@ -2079,6 +2126,7 @@
         <w:rPr>
           <w:rFonts w:ascii="Arial" w:hAnsi="Arial" w:cs="Arial"/>
           <w:szCs w:val="18"/>
+          <w:u w:val="single"/>
         </w:rPr>
       </w:pPr>
       <w:r>
@@ -2109,6 +2157,7 @@
         <w:rPr>
           <w:rFonts w:ascii="Arial" w:hAnsi="Arial" w:cs="Arial"/>
           <w:szCs w:val="18"/>
+          <w:u w:val="single"/>
         </w:rPr>
       </w:pPr>
       <w:r>
@@ -2139,6 +2188,7 @@
         <w:rPr>
           <w:rFonts w:ascii="Arial" w:hAnsi="Arial" w:cs="Arial"/>
           <w:szCs w:val="18"/>
+          <w:u w:val="single"/>
         </w:rPr>
       </w:pPr>
       <w:r>
@@ -2169,6 +2219,7 @@
         <w:rPr>
           <w:rFonts w:ascii="Arial" w:hAnsi="Arial" w:cs="Arial"/>
           <w:szCs w:val="18"/>
+          <w:u w:val="single"/>
         </w:rPr>
       </w:pPr>
       <w:r>
@@ -2199,6 +2250,7 @@
         <w:rPr>
           <w:rFonts w:ascii="Arial" w:hAnsi="Arial" w:cs="Arial"/>
           <w:szCs w:val="18"/>
+          <w:u w:val="single"/>
         </w:rPr>
       </w:pPr>
       <w:r>
@@ -2973,7 +3025,10 @@
         <w:pStyle w:val="Normal"/>
         <w:autoSpaceDE w:val="false"/>
         <w:jc w:val="both"/>
-        <w:rPr/>
+        <w:rPr>
+          <w:rFonts w:ascii="Arial" w:hAnsi="Arial" w:cs="Arial"/>
+          <w:szCs w:val="18"/>
+        </w:rPr>
       </w:pPr>
       <w:r>
         <w:rPr>
@@ -3005,7 +3060,10 @@
         <w:pStyle w:val="Normal"/>
         <w:autoSpaceDE w:val="false"/>
         <w:jc w:val="both"/>
-        <w:rPr/>
+        <w:rPr>
+          <w:rFonts w:ascii="Arial" w:hAnsi="Arial" w:cs="Arial"/>
+          <w:szCs w:val="18"/>
+        </w:rPr>
       </w:pPr>
       <w:r>
         <w:rPr>
@@ -3986,7 +4044,7 @@
         <w:rPr>
           <w:rFonts w:ascii="Arial" w:hAnsi="Arial" w:cs="Arial"/>
           <w:szCs w:val="18"/>
-          <w:u w:val="single"/>
+          <w:lang w:val="en-US"/>
         </w:rPr>
       </w:pPr>
       <w:r>
@@ -4061,6 +4119,7 @@
           <w:rFonts w:ascii="Arial" w:hAnsi="Arial" w:cs="Arial"/>
           <w:szCs w:val="18"/>
           <w:u w:val="single"/>
+          <w:lang w:val="en-US"/>
         </w:rPr>
       </w:pPr>
       <w:r>
@@ -4655,7 +4714,8 @@
         <w:jc w:val="both"/>
         <w:rPr>
           <w:rFonts w:ascii="Arial" w:hAnsi="Arial" w:cs="Arial"/>
-          <w:szCs w:val="18"/>
+          <w:sz w:val="24"/>
+          <w:szCs w:val="24"/>
         </w:rPr>
       </w:pPr>
       <w:r>
@@ -4768,28 +4828,27 @@
         <w:autoSpaceDE w:val="false"/>
         <w:rPr>
           <w:rFonts w:ascii="Arial" w:hAnsi="Arial" w:cs="Arial"/>
-          <w:szCs w:val="18"/>
-        </w:rPr>
-      </w:pPr>
-      <w:r>
-        <w:rPr>
-          <w:rFonts w:cs="Arial" w:ascii="Arial" w:hAnsi="Arial"/>
-          <w:sz w:val="24"/>
-          <w:szCs w:val="24"/>
-        </w:rPr>
-        <w:t>___________________________________</w:t>
-      </w:r>
-    </w:p>
-    <w:p>
-      <w:pPr>
-        <w:pStyle w:val="Normal"/>
-        <w:autoSpaceDE w:val="false"/>
-        <w:spacing w:before="240" w:after="240"/>
-        <w:rPr>
-          <w:rFonts w:ascii="Arial" w:hAnsi="Arial" w:cs="Arial"/>
           <w:i/>
           <w:i/>
           <w:iCs/>
+        </w:rPr>
+      </w:pPr>
+      <w:r>
+        <w:rPr>
+          <w:rFonts w:cs="Arial" w:ascii="Arial" w:hAnsi="Arial"/>
+          <w:sz w:val="24"/>
+          <w:szCs w:val="24"/>
+        </w:rPr>
+        <w:t>___________________________________</w:t>
+      </w:r>
+    </w:p>
+    <w:p>
+      <w:pPr>
+        <w:pStyle w:val="Normal"/>
+        <w:autoSpaceDE w:val="false"/>
+        <w:spacing w:before="240" w:after="240"/>
+        <w:rPr>
+          <w:rFonts w:ascii="Arial" w:hAnsi="Arial" w:cs="Arial"/>
         </w:rPr>
       </w:pPr>
       <w:r>
@@ -4855,10 +4914,10 @@
           <wp:positionV relativeFrom="paragraph">
             <wp:posOffset>-223520</wp:posOffset>
           </wp:positionV>
-          <wp:extent cx="7940040" cy="678180"/>
+          <wp:extent cx="7559675" cy="677545"/>
           <wp:effectExtent l="0" t="0" r="0" b="0"/>
           <wp:wrapNone/>
-          <wp:docPr id="2" name="Imagem 3" descr=""/>
+          <wp:docPr id="2" name="Figura1" descr=""/>
           <wp:cNvGraphicFramePr>
             <a:graphicFrameLocks xmlns:a="http://schemas.openxmlformats.org/drawingml/2006/main" noChangeAspect="1"/>
           </wp:cNvGraphicFramePr>
@@ -4866,14 +4925,14 @@
             <a:graphicData uri="http://schemas.openxmlformats.org/drawingml/2006/picture">
               <pic:pic xmlns:pic="http://schemas.openxmlformats.org/drawingml/2006/picture">
                 <pic:nvPicPr>
-                  <pic:cNvPr id="2" name="Imagem 3" descr=""/>
+                  <pic:cNvPr id="2" name="Figura1" descr=""/>
                   <pic:cNvPicPr>
                     <a:picLocks noChangeAspect="1" noChangeArrowheads="1"/>
                   </pic:cNvPicPr>
                 </pic:nvPicPr>
                 <pic:blipFill>
                   <a:blip r:embed="rId1"/>
-                  <a:srcRect l="-5" t="-56" r="-5" b="-56"/>
+                  <a:srcRect l="-14" t="-167" r="-14" b="-167"/>
                   <a:stretch>
                     <a:fillRect/>
                   </a:stretch>
@@ -4881,7 +4940,7 @@
                 <pic:spPr bwMode="auto">
                   <a:xfrm>
                     <a:off x="0" y="0"/>
-                    <a:ext cx="7940040" cy="678180"/>
+                    <a:ext cx="7559675" cy="677545"/>
                   </a:xfrm>
                   <a:prstGeom prst="rect">
                     <a:avLst/>
@@ -4911,15 +4970,15 @@
         <wp:anchor behindDoc="1" distT="0" distB="0" distL="114935" distR="114935" simplePos="0" locked="0" layoutInCell="1" allowOverlap="1" relativeHeight="13">
           <wp:simplePos x="0" y="0"/>
           <wp:positionH relativeFrom="column">
-            <wp:posOffset>-895350</wp:posOffset>
+            <wp:posOffset>-894080</wp:posOffset>
           </wp:positionH>
           <wp:positionV relativeFrom="paragraph">
-            <wp:posOffset>-4253230</wp:posOffset>
+            <wp:posOffset>-431800</wp:posOffset>
           </wp:positionV>
-          <wp:extent cx="7553325" cy="5559425"/>
+          <wp:extent cx="7553325" cy="1739900"/>
           <wp:effectExtent l="0" t="0" r="0" b="0"/>
           <wp:wrapNone/>
-          <wp:docPr id="1" name="image1.png" descr=""/>
+          <wp:docPr id="1" name="Figura2" descr=""/>
           <wp:cNvGraphicFramePr>
             <a:graphicFrameLocks xmlns:a="http://schemas.openxmlformats.org/drawingml/2006/main" noChangeAspect="1"/>
           </wp:cNvGraphicFramePr>
@@ -4927,14 +4986,14 @@
             <a:graphicData uri="http://schemas.openxmlformats.org/drawingml/2006/picture">
               <pic:pic xmlns:pic="http://schemas.openxmlformats.org/drawingml/2006/picture">
                 <pic:nvPicPr>
-                  <pic:cNvPr id="1" name="image1.png" descr=""/>
+                  <pic:cNvPr id="1" name="Figura2" descr=""/>
                   <pic:cNvPicPr>
                     <a:picLocks noChangeAspect="1" noChangeArrowheads="1"/>
                   </pic:cNvPicPr>
                 </pic:nvPicPr>
                 <pic:blipFill>
                   <a:blip r:embed="rId1"/>
-                  <a:srcRect l="166" t="-67972" r="-181" b="69178"/>
+                  <a:srcRect l="140" t="-94" r="-185" b="69144"/>
                   <a:stretch>
                     <a:fillRect/>
                   </a:stretch>
@@ -4942,7 +5001,7 @@
                 <pic:spPr bwMode="auto">
                   <a:xfrm>
                     <a:off x="0" y="0"/>
-                    <a:ext cx="7553325" cy="5559425"/>
+                    <a:ext cx="7553325" cy="1739900"/>
                   </a:xfrm>
                   <a:prstGeom prst="rect">
                     <a:avLst/>
@@ -5689,6 +5748,7 @@
     <w:qFormat/>
     <w:pPr>
       <w:widowControl/>
+      <w:suppressAutoHyphens w:val="true"/>
       <w:bidi w:val="0"/>
     </w:pPr>
     <w:rPr>
@@ -5696,7 +5756,7 @@
       <w:color w:val="auto"/>
       <w:sz w:val="20"/>
       <w:szCs w:val="20"/>
-      <w:lang w:val="pt-BR" w:bidi="ar-SA" w:eastAsia="zh-CN"/>
+      <w:lang w:val="pt-BR" w:eastAsia="zh-CN" w:bidi="ar-SA"/>
     </w:rPr>
   </w:style>
   <w:style w:type="paragraph" w:styleId="Heading1">
@@ -5831,6 +5891,89 @@
       <w:szCs w:val="22"/>
     </w:rPr>
   </w:style>
+  <w:style w:type="character" w:styleId="WW8Num2z0">
+    <w:name w:val="WW8Num2z0"/>
+    <w:qFormat/>
+    <w:rPr>
+      <w:b/>
+      <w:bCs/>
+    </w:rPr>
+  </w:style>
+  <w:style w:type="character" w:styleId="WW8Num3z0">
+    <w:name w:val="WW8Num3z0"/>
+    <w:qFormat/>
+    <w:rPr>
+      <w:rFonts w:ascii="Symbol" w:hAnsi="Symbol" w:cs="Symbol"/>
+    </w:rPr>
+  </w:style>
+  <w:style w:type="character" w:styleId="WW8Num3z1">
+    <w:name w:val="WW8Num3z1"/>
+    <w:qFormat/>
+    <w:rPr>
+      <w:rFonts w:ascii="Courier New" w:hAnsi="Courier New" w:cs="Courier New"/>
+    </w:rPr>
+  </w:style>
+  <w:style w:type="character" w:styleId="WW8Num3z2">
+    <w:name w:val="WW8Num3z2"/>
+    <w:qFormat/>
+    <w:rPr>
+      <w:rFonts w:ascii="Wingdings" w:hAnsi="Wingdings" w:cs="Wingdings"/>
+    </w:rPr>
+  </w:style>
+  <w:style w:type="character" w:styleId="WW8Num4z0">
+    <w:name w:val="WW8Num4z0"/>
+    <w:qFormat/>
+    <w:rPr>
+      <w:rFonts w:ascii="Symbol" w:hAnsi="Symbol" w:cs="Symbol"/>
+    </w:rPr>
+  </w:style>
+  <w:style w:type="character" w:styleId="WW8Num5z0">
+    <w:name w:val="WW8Num5z0"/>
+    <w:qFormat/>
+    <w:rPr>
+      <w:rFonts w:ascii="Symbol" w:hAnsi="Symbol" w:cs="Arial"/>
+    </w:rPr>
+  </w:style>
+  <w:style w:type="character" w:styleId="WW8Num6z0">
+    <w:name w:val="WW8Num6z0"/>
+    <w:qFormat/>
+    <w:rPr>
+      <w:rFonts w:ascii="Symbol" w:hAnsi="Symbol" w:cs="Symbol"/>
+    </w:rPr>
+  </w:style>
+  <w:style w:type="character" w:styleId="WW8Num7z0">
+    <w:name w:val="WW8Num7z0"/>
+    <w:qFormat/>
+    <w:rPr>
+      <w:rFonts w:ascii="Symbol" w:hAnsi="Symbol" w:cs="Symbol"/>
+    </w:rPr>
+  </w:style>
+  <w:style w:type="character" w:styleId="WW8Num8z0">
+    <w:name w:val="WW8Num8z0"/>
+    <w:qFormat/>
+    <w:rPr/>
+  </w:style>
+  <w:style w:type="character" w:styleId="WW8Num9z0">
+    <w:name w:val="WW8Num9z0"/>
+    <w:qFormat/>
+    <w:rPr>
+      <w:rFonts w:ascii="Symbol" w:hAnsi="Symbol" w:cs="Symbol"/>
+    </w:rPr>
+  </w:style>
+  <w:style w:type="character" w:styleId="WW8Num9z1">
+    <w:name w:val="WW8Num9z1"/>
+    <w:qFormat/>
+    <w:rPr>
+      <w:rFonts w:ascii="Courier New" w:hAnsi="Courier New" w:cs="Courier New"/>
+    </w:rPr>
+  </w:style>
+  <w:style w:type="character" w:styleId="WW8Num9z2">
+    <w:name w:val="WW8Num9z2"/>
+    <w:qFormat/>
+    <w:rPr>
+      <w:rFonts w:ascii="Wingdings" w:hAnsi="Wingdings" w:cs="Wingdings"/>
+    </w:rPr>
+  </w:style>
   <w:style w:type="character" w:styleId="WW8Num1z0">
     <w:name w:val="WW8Num1z0"/>
     <w:qFormat/>
@@ -5860,13 +6003,6 @@
       <w:rFonts w:ascii="Symbol" w:hAnsi="Symbol" w:cs="Symbol"/>
     </w:rPr>
   </w:style>
-  <w:style w:type="character" w:styleId="WW8Num2z0">
-    <w:name w:val="WW8Num2z0"/>
-    <w:qFormat/>
-    <w:rPr>
-      <w:rFonts w:ascii="Times New Roman" w:hAnsi="Times New Roman" w:eastAsia="Times New Roman" w:cs="Times New Roman"/>
-    </w:rPr>
-  </w:style>
   <w:style w:type="character" w:styleId="WW8Num2z1">
     <w:name w:val="WW8Num2z1"/>
     <w:qFormat/>
@@ -5888,21 +6024,6 @@
       <w:rFonts w:ascii="Symbol" w:hAnsi="Symbol" w:cs="Symbol"/>
     </w:rPr>
   </w:style>
-  <w:style w:type="character" w:styleId="WW8Num3z0">
-    <w:name w:val="WW8Num3z0"/>
-    <w:qFormat/>
-    <w:rPr>
-      <w:b/>
-      <w:bCs/>
-    </w:rPr>
-  </w:style>
-  <w:style w:type="character" w:styleId="WW8Num4z0">
-    <w:name w:val="WW8Num4z0"/>
-    <w:qFormat/>
-    <w:rPr>
-      <w:rFonts w:ascii="Symbol" w:hAnsi="Symbol" w:cs="Symbol"/>
-    </w:rPr>
-  </w:style>
   <w:style w:type="character" w:styleId="WW8Num4z1">
     <w:name w:val="WW8Num4z1"/>
     <w:qFormat/>
@@ -5917,13 +6038,6 @@
       <w:rFonts w:ascii="Wingdings" w:hAnsi="Wingdings" w:cs="Wingdings"/>
     </w:rPr>
   </w:style>
-  <w:style w:type="character" w:styleId="WW8Num5z0">
-    <w:name w:val="WW8Num5z0"/>
-    <w:qFormat/>
-    <w:rPr>
-      <w:rFonts w:ascii="Symbol" w:hAnsi="Symbol" w:cs="Symbol"/>
-    </w:rPr>
-  </w:style>
   <w:style w:type="character" w:styleId="WW8Num5z1">
     <w:name w:val="WW8Num5z1"/>
     <w:qFormat/>
@@ -5938,13 +6052,6 @@
       <w:rFonts w:ascii="Wingdings" w:hAnsi="Wingdings" w:cs="Wingdings"/>
     </w:rPr>
   </w:style>
-  <w:style w:type="character" w:styleId="WW8Num7z0">
-    <w:name w:val="WW8Num7z0"/>
-    <w:qFormat/>
-    <w:rPr>
-      <w:rFonts w:ascii="Symbol" w:hAnsi="Symbol" w:cs="Symbol"/>
-    </w:rPr>
-  </w:style>
   <w:style w:type="character" w:styleId="WW8Num7z1">
     <w:name w:val="WW8Num7z1"/>
     <w:qFormat/>
@@ -5957,13 +6064,6 @@
     <w:qFormat/>
     <w:rPr>
       <w:rFonts w:ascii="Wingdings" w:hAnsi="Wingdings" w:cs="Wingdings"/>
-    </w:rPr>
-  </w:style>
-  <w:style w:type="character" w:styleId="WW8Num8z0">
-    <w:name w:val="WW8Num8z0"/>
-    <w:qFormat/>
-    <w:rPr>
-      <w:rFonts w:ascii="Symbol" w:hAnsi="Symbol" w:cs="Symbol"/>
     </w:rPr>
   </w:style>
   <w:style w:type="character" w:styleId="WW8Num8z1">
@@ -6415,12 +6515,17 @@
   <w:style w:type="paragraph" w:styleId="Caption">
     <w:name w:val="caption"/>
     <w:basedOn w:val="Normal"/>
-    <w:next w:val="Normal"/>
-    <w:qFormat/>
-    <w:pPr/>
-    <w:rPr>
-      <w:rFonts w:ascii="Arial" w:hAnsi="Arial" w:eastAsia="SimHei;黑体" w:cs="Arial"/>
-      <w:sz w:val="20"/>
+    <w:qFormat/>
+    <w:pPr>
+      <w:suppressLineNumbers/>
+      <w:spacing w:before="120" w:after="120"/>
+    </w:pPr>
+    <w:rPr>
+      <w:rFonts w:cs="Noto Sans Devanagari"/>
+      <w:i/>
+      <w:iCs/>
+      <w:sz w:val="24"/>
+      <w:szCs w:val="24"/>
     </w:rPr>
   </w:style>
   <w:style w:type="paragraph" w:styleId="ndice">
@@ -6432,6 +6537,17 @@
     </w:pPr>
     <w:rPr>
       <w:rFonts w:cs="Noto Sans Devanagari"/>
+    </w:rPr>
+  </w:style>
+  <w:style w:type="paragraph" w:styleId="caption1">
+    <w:name w:val="caption1"/>
+    <w:basedOn w:val="Normal"/>
+    <w:next w:val="Normal"/>
+    <w:qFormat/>
+    <w:pPr/>
+    <w:rPr>
+      <w:rFonts w:ascii="Arial" w:hAnsi="Arial" w:eastAsia="SimHei;黑体" w:cs="Arial"/>
+      <w:sz w:val="20"/>
     </w:rPr>
   </w:style>
   <w:style w:type="paragraph" w:styleId="TOC2">
@@ -6571,6 +6687,7 @@
         <w:numId w:val="0"/>
       </w:numPr>
       <w:spacing w:lineRule="auto" w:line="276" w:before="480" w:after="0"/>
+      <w:ind w:hanging="0" w:left="0" w:right="0"/>
       <w:outlineLvl w:val="9"/>
     </w:pPr>
     <w:rPr>
@@ -6587,6 +6704,7 @@
     <w:qFormat/>
     <w:pPr>
       <w:widowControl/>
+      <w:suppressAutoHyphens w:val="true"/>
       <w:autoSpaceDE w:val="false"/>
       <w:bidi w:val="0"/>
     </w:pPr>
@@ -6595,7 +6713,7 @@
       <w:color w:val="000000"/>
       <w:sz w:val="24"/>
       <w:szCs w:val="24"/>
-      <w:lang w:val="pt-BR" w:bidi="ar-SA" w:eastAsia="zh-CN"/>
+      <w:lang w:val="pt-BR" w:eastAsia="zh-CN" w:bidi="ar-SA"/>
     </w:rPr>
   </w:style>
   <w:style w:type="paragraph" w:styleId="PargrafodaLista">
@@ -6669,6 +6787,7 @@
         <w:numId w:val="0"/>
       </w:numPr>
       <w:spacing w:lineRule="auto" w:line="360" w:before="0" w:after="0"/>
+      <w:ind w:hanging="0" w:left="0" w:right="0"/>
       <w:outlineLvl w:val="9"/>
     </w:pPr>
     <w:rPr>
@@ -6770,74 +6889,6 @@
   </w:style>
   <w:style w:type="numbering" w:styleId="WW8Num9">
     <w:name w:val="WW8Num9"/>
-    <w:qFormat/>
-  </w:style>
-  <w:style w:type="numbering" w:styleId="WW8Num10">
-    <w:name w:val="WW8Num10"/>
-    <w:qFormat/>
-  </w:style>
-  <w:style w:type="numbering" w:styleId="WW8Num11">
-    <w:name w:val="WW8Num11"/>
-    <w:qFormat/>
-  </w:style>
-  <w:style w:type="numbering" w:styleId="WW8Num12">
-    <w:name w:val="WW8Num12"/>
-    <w:qFormat/>
-  </w:style>
-  <w:style w:type="numbering" w:styleId="WW8Num13">
-    <w:name w:val="WW8Num13"/>
-    <w:qFormat/>
-  </w:style>
-  <w:style w:type="numbering" w:styleId="WW8Num14">
-    <w:name w:val="WW8Num14"/>
-    <w:qFormat/>
-  </w:style>
-  <w:style w:type="numbering" w:styleId="WW8Num15">
-    <w:name w:val="WW8Num15"/>
-    <w:qFormat/>
-  </w:style>
-  <w:style w:type="numbering" w:styleId="WW8Num16">
-    <w:name w:val="WW8Num16"/>
-    <w:qFormat/>
-  </w:style>
-  <w:style w:type="numbering" w:styleId="WW8Num17">
-    <w:name w:val="WW8Num17"/>
-    <w:qFormat/>
-  </w:style>
-  <w:style w:type="numbering" w:styleId="WW8Num18">
-    <w:name w:val="WW8Num18"/>
-    <w:qFormat/>
-  </w:style>
-  <w:style w:type="numbering" w:styleId="WW8Num19">
-    <w:name w:val="WW8Num19"/>
-    <w:qFormat/>
-  </w:style>
-  <w:style w:type="numbering" w:styleId="WW8Num20">
-    <w:name w:val="WW8Num20"/>
-    <w:qFormat/>
-  </w:style>
-  <w:style w:type="numbering" w:styleId="WW8Num21">
-    <w:name w:val="WW8Num21"/>
-    <w:qFormat/>
-  </w:style>
-  <w:style w:type="numbering" w:styleId="WW8Num22">
-    <w:name w:val="WW8Num22"/>
-    <w:qFormat/>
-  </w:style>
-  <w:style w:type="numbering" w:styleId="WW8Num23">
-    <w:name w:val="WW8Num23"/>
-    <w:qFormat/>
-  </w:style>
-  <w:style w:type="numbering" w:styleId="WW8Num24">
-    <w:name w:val="WW8Num24"/>
-    <w:qFormat/>
-  </w:style>
-  <w:style w:type="numbering" w:styleId="WW8Num25">
-    <w:name w:val="WW8Num25"/>
-    <w:qFormat/>
-  </w:style>
-  <w:style w:type="numbering" w:styleId="WW8Num26">
-    <w:name w:val="WW8Num26"/>
     <w:qFormat/>
   </w:style>
 </w:styles>

</xml_diff>